<commit_message>
update minimum wage essay and readme
</commit_message>
<xml_diff>
--- a/Science and Technology/edit/a-case-for-ai-to-make-all-of-our-decisions.docx
+++ b/Science and Technology/edit/a-case-for-ai-to-make-all-of-our-decisions.docx
@@ -107,21 +107,7 @@
           <w:sz w:val="20"/>
           <w:szCs w:val="20"/>
         </w:rPr>
-        <w:t xml:space="preserve">we’re </w:t>
-      </w:r>
-      <w:r>
-        <w:rPr>
-          <w:sz w:val="20"/>
-          <w:szCs w:val="20"/>
-        </w:rPr>
-        <w:t>probably</w:t>
-      </w:r>
-      <w:r>
-        <w:rPr>
-          <w:sz w:val="20"/>
-          <w:szCs w:val="20"/>
-        </w:rPr>
-        <w:t xml:space="preserve"> not thinking</w:t>
+        <w:t>we’re probably not thinking</w:t>
       </w:r>
       <w:r>
         <w:rPr>
@@ -253,7 +239,6 @@
         </w:rPr>
         <w:t xml:space="preserve">Every time we </w:t>
       </w:r>
-      <w:proofErr w:type="gramStart"/>
       <w:r>
         <w:rPr>
           <w:sz w:val="20"/>
@@ -261,7 +246,6 @@
         </w:rPr>
         <w:t>make a decision</w:t>
       </w:r>
-      <w:proofErr w:type="gramEnd"/>
       <w:r>
         <w:rPr>
           <w:sz w:val="20"/>
@@ -478,14 +462,70 @@
           <w:sz w:val="20"/>
           <w:szCs w:val="20"/>
         </w:rPr>
-        <w:t xml:space="preserve">Decisions need to be made objectively, otherwise they are hostage to our emotions and biases. </w:t>
-      </w:r>
-      <w:r>
-        <w:rPr>
-          <w:sz w:val="20"/>
-          <w:szCs w:val="20"/>
-        </w:rPr>
-        <w:t>Two necessary conditions for an objective decision: the rules and process</w:t>
+        <w:t>Our</w:t>
+      </w:r>
+      <w:r>
+        <w:rPr>
+          <w:sz w:val="20"/>
+          <w:szCs w:val="20"/>
+        </w:rPr>
+        <w:t xml:space="preserve"> emotions and biases</w:t>
+      </w:r>
+      <w:r>
+        <w:rPr>
+          <w:sz w:val="20"/>
+          <w:szCs w:val="20"/>
+        </w:rPr>
+        <w:t xml:space="preserve"> are always going to have an influence on our decisions</w:t>
+      </w:r>
+      <w:r>
+        <w:rPr>
+          <w:sz w:val="20"/>
+          <w:szCs w:val="20"/>
+        </w:rPr>
+        <w:t xml:space="preserve">. </w:t>
+      </w:r>
+      <w:r>
+        <w:rPr>
+          <w:sz w:val="20"/>
+          <w:szCs w:val="20"/>
+        </w:rPr>
+        <w:t>For a decision to be</w:t>
+      </w:r>
+      <w:r>
+        <w:rPr>
+          <w:sz w:val="20"/>
+          <w:szCs w:val="20"/>
+        </w:rPr>
+        <w:t xml:space="preserve"> objective</w:t>
+      </w:r>
+      <w:r>
+        <w:rPr>
+          <w:sz w:val="20"/>
+          <w:szCs w:val="20"/>
+        </w:rPr>
+        <w:t xml:space="preserve">, </w:t>
+      </w:r>
+      <w:r>
+        <w:rPr>
+          <w:sz w:val="20"/>
+          <w:szCs w:val="20"/>
+        </w:rPr>
+        <w:t>the</w:t>
+      </w:r>
+      <w:r>
+        <w:rPr>
+          <w:sz w:val="20"/>
+          <w:szCs w:val="20"/>
+        </w:rPr>
+        <w:t xml:space="preserve"> </w:t>
+      </w:r>
+      <w:r>
+        <w:rPr>
+          <w:sz w:val="20"/>
+          <w:szCs w:val="20"/>
+        </w:rPr>
+        <w:t>process</w:t>
       </w:r>
       <w:r>
         <w:rPr>
@@ -1052,7 +1092,42 @@
           <w:sz w:val="20"/>
           <w:szCs w:val="20"/>
         </w:rPr>
-        <w:t xml:space="preserve">understand how much of a problem </w:t>
+        <w:t xml:space="preserve">understand how much of a problem income inequality is so that we can decide how much attention we should spend on the topic. </w:t>
+      </w:r>
+      <w:r>
+        <w:rPr>
+          <w:sz w:val="20"/>
+          <w:szCs w:val="20"/>
+        </w:rPr>
+        <w:t>T</w:t>
+      </w:r>
+      <w:r>
+        <w:rPr>
+          <w:sz w:val="20"/>
+          <w:szCs w:val="20"/>
+        </w:rPr>
+        <w:t>here</w:t>
+      </w:r>
+      <w:r>
+        <w:rPr>
+          <w:sz w:val="20"/>
+          <w:szCs w:val="20"/>
+        </w:rPr>
+        <w:t>’s a</w:t>
+      </w:r>
+      <w:r>
+        <w:rPr>
+          <w:sz w:val="20"/>
+          <w:szCs w:val="20"/>
+        </w:rPr>
+        <w:t xml:space="preserve"> </w:t>
+      </w:r>
+      <w:r>
+        <w:rPr>
+          <w:sz w:val="20"/>
+          <w:szCs w:val="20"/>
+        </w:rPr>
+        <w:t xml:space="preserve">simple economic </w:t>
       </w:r>
       <w:r>
         <w:rPr>
@@ -1060,28 +1135,35 @@
           <w:szCs w:val="20"/>
         </w:rPr>
         <w:lastRenderedPageBreak/>
-        <w:t xml:space="preserve">income inequality is so that we can decide how much attention we should spend on the topic. </w:t>
-      </w:r>
-      <w:r>
-        <w:rPr>
-          <w:sz w:val="20"/>
-          <w:szCs w:val="20"/>
-        </w:rPr>
-        <w:t>T</w:t>
-      </w:r>
-      <w:r>
-        <w:rPr>
-          <w:sz w:val="20"/>
-          <w:szCs w:val="20"/>
-        </w:rPr>
-        <w:t>here</w:t>
-      </w:r>
-      <w:r>
-        <w:rPr>
-          <w:sz w:val="20"/>
-          <w:szCs w:val="20"/>
-        </w:rPr>
-        <w:t>’s a</w:t>
+        <w:t>description</w:t>
+      </w:r>
+      <w:r>
+        <w:rPr>
+          <w:sz w:val="20"/>
+          <w:szCs w:val="20"/>
+        </w:rPr>
+        <w:t xml:space="preserve"> of the </w:t>
+      </w:r>
+      <w:r>
+        <w:rPr>
+          <w:sz w:val="20"/>
+          <w:szCs w:val="20"/>
+        </w:rPr>
+        <w:t>short- and long-term</w:t>
+      </w:r>
+      <w:r>
+        <w:rPr>
+          <w:sz w:val="20"/>
+          <w:szCs w:val="20"/>
+        </w:rPr>
+        <w:t xml:space="preserve"> effects of price controls</w:t>
+      </w:r>
+      <w:r>
+        <w:rPr>
+          <w:sz w:val="20"/>
+          <w:szCs w:val="20"/>
+        </w:rPr>
+        <w:t>.</w:t>
       </w:r>
       <w:r>
         <w:rPr>
@@ -1095,35 +1177,72 @@
           <w:sz w:val="20"/>
           <w:szCs w:val="20"/>
         </w:rPr>
-        <w:t>simple economic description</w:t>
-      </w:r>
-      <w:r>
-        <w:rPr>
-          <w:sz w:val="20"/>
-          <w:szCs w:val="20"/>
-        </w:rPr>
-        <w:t xml:space="preserve"> of the </w:t>
-      </w:r>
-      <w:r>
-        <w:rPr>
-          <w:sz w:val="20"/>
-          <w:szCs w:val="20"/>
-        </w:rPr>
-        <w:t>short- and long-term</w:t>
-      </w:r>
-      <w:r>
-        <w:rPr>
-          <w:sz w:val="20"/>
-          <w:szCs w:val="20"/>
-        </w:rPr>
-        <w:t xml:space="preserve"> effects of price controls</w:t>
-      </w:r>
-      <w:r>
-        <w:rPr>
-          <w:sz w:val="20"/>
-          <w:szCs w:val="20"/>
-        </w:rPr>
-        <w:t>.</w:t>
+        <w:t>Economics, to me, is a discipline entirely focused on finding ways to measure the efficiency of our decisions on resource</w:t>
+      </w:r>
+      <w:r>
+        <w:rPr>
+          <w:sz w:val="20"/>
+          <w:szCs w:val="20"/>
+        </w:rPr>
+        <w:t xml:space="preserve"> allocation</w:t>
+      </w:r>
+      <w:r>
+        <w:rPr>
+          <w:sz w:val="20"/>
+          <w:szCs w:val="20"/>
+        </w:rPr>
+        <w:t xml:space="preserve">. </w:t>
+      </w:r>
+    </w:p>
+    <w:p>
+      <w:pPr>
+        <w:rPr>
+          <w:sz w:val="20"/>
+          <w:szCs w:val="20"/>
+        </w:rPr>
+      </w:pPr>
+    </w:p>
+    <w:p>
+      <w:pPr>
+        <w:rPr>
+          <w:sz w:val="20"/>
+          <w:szCs w:val="20"/>
+        </w:rPr>
+      </w:pPr>
+      <w:r>
+        <w:rPr>
+          <w:sz w:val="20"/>
+          <w:szCs w:val="20"/>
+        </w:rPr>
+        <w:t>Ethics is why I dove into</w:t>
+      </w:r>
+      <w:r>
+        <w:rPr>
+          <w:sz w:val="20"/>
+          <w:szCs w:val="20"/>
+        </w:rPr>
+        <w:t xml:space="preserve"> Philosophy and Value Theory. Did you know philosophers like Plato, Aristotle, and Aquinas actually provide</w:t>
+      </w:r>
+      <w:r>
+        <w:rPr>
+          <w:sz w:val="20"/>
+          <w:szCs w:val="20"/>
+        </w:rPr>
+        <w:t>d</w:t>
+      </w:r>
+      <w:r>
+        <w:rPr>
+          <w:sz w:val="20"/>
+          <w:szCs w:val="20"/>
+        </w:rPr>
+        <w:t xml:space="preserve"> means to measur</w:t>
+      </w:r>
+      <w:r>
+        <w:rPr>
+          <w:sz w:val="20"/>
+          <w:szCs w:val="20"/>
+        </w:rPr>
+        <w:t>e</w:t>
       </w:r>
       <w:r>
         <w:rPr>
@@ -1137,94 +1256,6 @@
           <w:sz w:val="20"/>
           <w:szCs w:val="20"/>
         </w:rPr>
-        <w:t>Economics, to me, is a discipline entirely focused on finding ways to measure the efficiency of our decisions on resource</w:t>
-      </w:r>
-      <w:r>
-        <w:rPr>
-          <w:sz w:val="20"/>
-          <w:szCs w:val="20"/>
-        </w:rPr>
-        <w:t xml:space="preserve"> allocation</w:t>
-      </w:r>
-      <w:r>
-        <w:rPr>
-          <w:sz w:val="20"/>
-          <w:szCs w:val="20"/>
-        </w:rPr>
-        <w:t xml:space="preserve">. </w:t>
-      </w:r>
-    </w:p>
-    <w:p>
-      <w:pPr>
-        <w:rPr>
-          <w:sz w:val="20"/>
-          <w:szCs w:val="20"/>
-        </w:rPr>
-      </w:pPr>
-    </w:p>
-    <w:p>
-      <w:pPr>
-        <w:rPr>
-          <w:sz w:val="20"/>
-          <w:szCs w:val="20"/>
-        </w:rPr>
-      </w:pPr>
-      <w:r>
-        <w:rPr>
-          <w:sz w:val="20"/>
-          <w:szCs w:val="20"/>
-        </w:rPr>
-        <w:t>Ethics is why I dove into</w:t>
-      </w:r>
-      <w:r>
-        <w:rPr>
-          <w:sz w:val="20"/>
-          <w:szCs w:val="20"/>
-        </w:rPr>
-        <w:t xml:space="preserve"> Philosophy and Value Theory. Did you know philosophers like Plato, Aristotle, and Aquinas </w:t>
-      </w:r>
-      <w:proofErr w:type="gramStart"/>
-      <w:r>
-        <w:rPr>
-          <w:sz w:val="20"/>
-          <w:szCs w:val="20"/>
-        </w:rPr>
-        <w:t>actually provide</w:t>
-      </w:r>
-      <w:r>
-        <w:rPr>
-          <w:sz w:val="20"/>
-          <w:szCs w:val="20"/>
-        </w:rPr>
-        <w:t>d</w:t>
-      </w:r>
-      <w:proofErr w:type="gramEnd"/>
-      <w:r>
-        <w:rPr>
-          <w:sz w:val="20"/>
-          <w:szCs w:val="20"/>
-        </w:rPr>
-        <w:t xml:space="preserve"> means to measur</w:t>
-      </w:r>
-      <w:r>
-        <w:rPr>
-          <w:sz w:val="20"/>
-          <w:szCs w:val="20"/>
-        </w:rPr>
-        <w:t>e</w:t>
-      </w:r>
-      <w:r>
-        <w:rPr>
-          <w:sz w:val="20"/>
-          <w:szCs w:val="20"/>
-        </w:rPr>
-        <w:t xml:space="preserve"> </w:t>
-      </w:r>
-      <w:r>
-        <w:rPr>
-          <w:sz w:val="20"/>
-          <w:szCs w:val="20"/>
-        </w:rPr>
         <w:t>how ethical ideas are</w:t>
       </w:r>
       <w:r>
@@ -1232,23 +1263,7 @@
           <w:sz w:val="20"/>
           <w:szCs w:val="20"/>
         </w:rPr>
-        <w:t xml:space="preserve">? If we want to decide whether to invest more in taking care of the sick or feeding the hungry purely on an ethical basis, we </w:t>
-      </w:r>
-      <w:proofErr w:type="gramStart"/>
-      <w:r>
-        <w:rPr>
-          <w:sz w:val="20"/>
-          <w:szCs w:val="20"/>
-        </w:rPr>
-        <w:t>actually can</w:t>
-      </w:r>
-      <w:proofErr w:type="gramEnd"/>
-      <w:r>
-        <w:rPr>
-          <w:sz w:val="20"/>
-          <w:szCs w:val="20"/>
-        </w:rPr>
-        <w:t xml:space="preserve">. </w:t>
+        <w:t xml:space="preserve">? If we want to decide whether to invest more in taking care of the sick or feeding the hungry purely on an ethical basis, we actually can. </w:t>
       </w:r>
     </w:p>
     <w:p>

</xml_diff>

<commit_message>
update readme and ai decision essay
</commit_message>
<xml_diff>
--- a/Science and Technology/edit/a-case-for-ai-to-make-all-of-our-decisions.docx
+++ b/Science and Technology/edit/a-case-for-ai-to-make-all-of-our-decisions.docx
@@ -239,6 +239,7 @@
         </w:rPr>
         <w:t xml:space="preserve">Every time we </w:t>
       </w:r>
+      <w:proofErr w:type="gramStart"/>
       <w:r>
         <w:rPr>
           <w:sz w:val="20"/>
@@ -246,6 +247,7 @@
         </w:rPr>
         <w:t>make a decision</w:t>
       </w:r>
+      <w:proofErr w:type="gramEnd"/>
       <w:r>
         <w:rPr>
           <w:sz w:val="20"/>
@@ -490,7 +492,14 @@
           <w:sz w:val="20"/>
           <w:szCs w:val="20"/>
         </w:rPr>
-        <w:t>For a decision to be</w:t>
+        <w:t xml:space="preserve">For </w:t>
+      </w:r>
+      <w:r>
+        <w:rPr>
+          <w:sz w:val="20"/>
+          <w:szCs w:val="20"/>
+        </w:rPr>
+        <w:t>an</w:t>
       </w:r>
       <w:r>
         <w:rPr>
@@ -504,6 +513,13 @@
           <w:sz w:val="20"/>
           <w:szCs w:val="20"/>
         </w:rPr>
+        <w:t xml:space="preserve"> decision</w:t>
+      </w:r>
+      <w:r>
+        <w:rPr>
+          <w:sz w:val="20"/>
+          <w:szCs w:val="20"/>
+        </w:rPr>
         <w:t xml:space="preserve">, </w:t>
       </w:r>
       <w:r>
@@ -539,14 +555,42 @@
           <w:sz w:val="20"/>
           <w:szCs w:val="20"/>
         </w:rPr>
-        <w:t xml:space="preserve"> that led to the decision need to be (1) explicit and (2) </w:t>
-      </w:r>
-      <w:r>
-        <w:rPr>
-          <w:sz w:val="20"/>
-          <w:szCs w:val="20"/>
-        </w:rPr>
-        <w:t xml:space="preserve">consistent. </w:t>
+        <w:t xml:space="preserve"> that led to </w:t>
+      </w:r>
+      <w:r>
+        <w:rPr>
+          <w:sz w:val="20"/>
+          <w:szCs w:val="20"/>
+        </w:rPr>
+        <w:t>that</w:t>
+      </w:r>
+      <w:r>
+        <w:rPr>
+          <w:sz w:val="20"/>
+          <w:szCs w:val="20"/>
+        </w:rPr>
+        <w:t xml:space="preserve"> decision need to be (1) explicit and (2) </w:t>
+      </w:r>
+      <w:r>
+        <w:rPr>
+          <w:sz w:val="20"/>
+          <w:szCs w:val="20"/>
+        </w:rPr>
+        <w:t>consistent</w:t>
+      </w:r>
+      <w:r>
+        <w:rPr>
+          <w:sz w:val="20"/>
+          <w:szCs w:val="20"/>
+        </w:rPr>
+        <w:t xml:space="preserve"> with other decisions</w:t>
+      </w:r>
+      <w:r>
+        <w:rPr>
+          <w:sz w:val="20"/>
+          <w:szCs w:val="20"/>
+        </w:rPr>
+        <w:t xml:space="preserve">. </w:t>
       </w:r>
       <w:r>
         <w:rPr>
@@ -1221,7 +1265,15 @@
           <w:sz w:val="20"/>
           <w:szCs w:val="20"/>
         </w:rPr>
-        <w:t xml:space="preserve"> Philosophy and Value Theory. Did you know philosophers like Plato, Aristotle, and Aquinas actually provide</w:t>
+        <w:t xml:space="preserve"> Philosophy and Value Theory. Did you know philosophers like Plato, Aristotle, and Aquinas </w:t>
+      </w:r>
+      <w:proofErr w:type="gramStart"/>
+      <w:r>
+        <w:rPr>
+          <w:sz w:val="20"/>
+          <w:szCs w:val="20"/>
+        </w:rPr>
+        <w:t>actually provide</w:t>
       </w:r>
       <w:r>
         <w:rPr>
@@ -1230,6 +1282,7 @@
         </w:rPr>
         <w:t>d</w:t>
       </w:r>
+      <w:proofErr w:type="gramEnd"/>
       <w:r>
         <w:rPr>
           <w:sz w:val="20"/>
@@ -1263,7 +1316,23 @@
           <w:sz w:val="20"/>
           <w:szCs w:val="20"/>
         </w:rPr>
-        <w:t xml:space="preserve">? If we want to decide whether to invest more in taking care of the sick or feeding the hungry purely on an ethical basis, we actually can. </w:t>
+        <w:t xml:space="preserve">? If we want to decide whether to invest more in taking care of the sick or feeding the hungry purely on an ethical basis, we </w:t>
+      </w:r>
+      <w:proofErr w:type="gramStart"/>
+      <w:r>
+        <w:rPr>
+          <w:sz w:val="20"/>
+          <w:szCs w:val="20"/>
+        </w:rPr>
+        <w:t>actually can</w:t>
+      </w:r>
+      <w:proofErr w:type="gramEnd"/>
+      <w:r>
+        <w:rPr>
+          <w:sz w:val="20"/>
+          <w:szCs w:val="20"/>
+        </w:rPr>
+        <w:t xml:space="preserve">. </w:t>
       </w:r>
     </w:p>
     <w:p>

</xml_diff>

<commit_message>
fix typo in ai decision essay
</commit_message>
<xml_diff>
--- a/Science and Technology/edit/a-case-for-ai-to-make-all-of-our-decisions.docx
+++ b/Science and Technology/edit/a-case-for-ai-to-make-all-of-our-decisions.docx
@@ -239,7 +239,6 @@
         </w:rPr>
         <w:t xml:space="preserve">Every time we </w:t>
       </w:r>
-      <w:proofErr w:type="gramStart"/>
       <w:r>
         <w:rPr>
           <w:sz w:val="20"/>
@@ -247,7 +246,6 @@
         </w:rPr>
         <w:t>make a decision</w:t>
       </w:r>
-      <w:proofErr w:type="gramEnd"/>
       <w:r>
         <w:rPr>
           <w:sz w:val="20"/>
@@ -569,7 +567,21 @@
           <w:sz w:val="20"/>
           <w:szCs w:val="20"/>
         </w:rPr>
-        <w:t xml:space="preserve"> decision need to be (1) explicit and (2) </w:t>
+        <w:t xml:space="preserve"> decision need</w:t>
+      </w:r>
+      <w:r>
+        <w:rPr>
+          <w:sz w:val="20"/>
+          <w:szCs w:val="20"/>
+        </w:rPr>
+        <w:t>s</w:t>
+      </w:r>
+      <w:r>
+        <w:rPr>
+          <w:sz w:val="20"/>
+          <w:szCs w:val="20"/>
+        </w:rPr>
+        <w:t xml:space="preserve"> to be (1) explicit and (2) </w:t>
       </w:r>
       <w:r>
         <w:rPr>
@@ -1265,15 +1277,7 @@
           <w:sz w:val="20"/>
           <w:szCs w:val="20"/>
         </w:rPr>
-        <w:t xml:space="preserve"> Philosophy and Value Theory. Did you know philosophers like Plato, Aristotle, and Aquinas </w:t>
-      </w:r>
-      <w:proofErr w:type="gramStart"/>
-      <w:r>
-        <w:rPr>
-          <w:sz w:val="20"/>
-          <w:szCs w:val="20"/>
-        </w:rPr>
-        <w:t>actually provide</w:t>
+        <w:t xml:space="preserve"> Philosophy and Value Theory. Did you know philosophers like Plato, Aristotle, and Aquinas actually provide</w:t>
       </w:r>
       <w:r>
         <w:rPr>
@@ -1282,7 +1286,6 @@
         </w:rPr>
         <w:t>d</w:t>
       </w:r>
-      <w:proofErr w:type="gramEnd"/>
       <w:r>
         <w:rPr>
           <w:sz w:val="20"/>
@@ -1316,23 +1319,7 @@
           <w:sz w:val="20"/>
           <w:szCs w:val="20"/>
         </w:rPr>
-        <w:t xml:space="preserve">? If we want to decide whether to invest more in taking care of the sick or feeding the hungry purely on an ethical basis, we </w:t>
-      </w:r>
-      <w:proofErr w:type="gramStart"/>
-      <w:r>
-        <w:rPr>
-          <w:sz w:val="20"/>
-          <w:szCs w:val="20"/>
-        </w:rPr>
-        <w:t>actually can</w:t>
-      </w:r>
-      <w:proofErr w:type="gramEnd"/>
-      <w:r>
-        <w:rPr>
-          <w:sz w:val="20"/>
-          <w:szCs w:val="20"/>
-        </w:rPr>
-        <w:t xml:space="preserve">. </w:t>
+        <w:t xml:space="preserve">? If we want to decide whether to invest more in taking care of the sick or feeding the hungry purely on an ethical basis, we actually can. </w:t>
       </w:r>
     </w:p>
     <w:p>

</xml_diff>

<commit_message>
update space race essay
</commit_message>
<xml_diff>
--- a/Science and Technology/edit/a-case-for-ai-to-make-all-of-our-decisions.docx
+++ b/Science and Technology/edit/a-case-for-ai-to-make-all-of-our-decisions.docx
@@ -239,6 +239,7 @@
         </w:rPr>
         <w:t xml:space="preserve">Every time we </w:t>
       </w:r>
+      <w:proofErr w:type="gramStart"/>
       <w:r>
         <w:rPr>
           <w:sz w:val="20"/>
@@ -246,6 +247,7 @@
         </w:rPr>
         <w:t>make a decision</w:t>
       </w:r>
+      <w:proofErr w:type="gramEnd"/>
       <w:r>
         <w:rPr>
           <w:sz w:val="20"/>
@@ -293,7 +295,21 @@
           <w:sz w:val="20"/>
           <w:szCs w:val="20"/>
         </w:rPr>
-        <w:t>hose alternatives have tradeoffs that need to be considered.</w:t>
+        <w:t xml:space="preserve">hose alternatives </w:t>
+      </w:r>
+      <w:r>
+        <w:rPr>
+          <w:sz w:val="20"/>
+          <w:szCs w:val="20"/>
+        </w:rPr>
+        <w:t>and</w:t>
+      </w:r>
+      <w:r>
+        <w:rPr>
+          <w:sz w:val="20"/>
+          <w:szCs w:val="20"/>
+        </w:rPr>
+        <w:t xml:space="preserve"> tradeoffs need to be considered.</w:t>
       </w:r>
     </w:p>
     <w:p>
@@ -1277,7 +1293,15 @@
           <w:sz w:val="20"/>
           <w:szCs w:val="20"/>
         </w:rPr>
-        <w:t xml:space="preserve"> Philosophy and Value Theory. Did you know philosophers like Plato, Aristotle, and Aquinas actually provide</w:t>
+        <w:t xml:space="preserve"> Philosophy and Value Theory. Did you know philosophers like Plato, Aristotle, and Aquinas </w:t>
+      </w:r>
+      <w:proofErr w:type="gramStart"/>
+      <w:r>
+        <w:rPr>
+          <w:sz w:val="20"/>
+          <w:szCs w:val="20"/>
+        </w:rPr>
+        <w:t>actually provide</w:t>
       </w:r>
       <w:r>
         <w:rPr>
@@ -1286,6 +1310,7 @@
         </w:rPr>
         <w:t>d</w:t>
       </w:r>
+      <w:proofErr w:type="gramEnd"/>
       <w:r>
         <w:rPr>
           <w:sz w:val="20"/>
@@ -1319,7 +1344,23 @@
           <w:sz w:val="20"/>
           <w:szCs w:val="20"/>
         </w:rPr>
-        <w:t xml:space="preserve">? If we want to decide whether to invest more in taking care of the sick or feeding the hungry purely on an ethical basis, we actually can. </w:t>
+        <w:t xml:space="preserve">? If we want to decide whether to invest more in taking care of the sick or feeding the hungry purely on an ethical basis, we </w:t>
+      </w:r>
+      <w:proofErr w:type="gramStart"/>
+      <w:r>
+        <w:rPr>
+          <w:sz w:val="20"/>
+          <w:szCs w:val="20"/>
+        </w:rPr>
+        <w:t>actually can</w:t>
+      </w:r>
+      <w:proofErr w:type="gramEnd"/>
+      <w:r>
+        <w:rPr>
+          <w:sz w:val="20"/>
+          <w:szCs w:val="20"/>
+        </w:rPr>
+        <w:t xml:space="preserve">. </w:t>
       </w:r>
     </w:p>
     <w:p>

</xml_diff>

<commit_message>
update space race and ai essays
</commit_message>
<xml_diff>
--- a/Science and Technology/edit/a-case-for-ai-to-make-all-of-our-decisions.docx
+++ b/Science and Technology/edit/a-case-for-ai-to-make-all-of-our-decisions.docx
@@ -239,7 +239,6 @@
         </w:rPr>
         <w:t xml:space="preserve">Every time we </w:t>
       </w:r>
-      <w:proofErr w:type="gramStart"/>
       <w:r>
         <w:rPr>
           <w:sz w:val="20"/>
@@ -247,7 +246,6 @@
         </w:rPr>
         <w:t>make a decision</w:t>
       </w:r>
-      <w:proofErr w:type="gramEnd"/>
       <w:r>
         <w:rPr>
           <w:sz w:val="20"/>
@@ -576,7 +574,7 @@
           <w:sz w:val="20"/>
           <w:szCs w:val="20"/>
         </w:rPr>
-        <w:t>that</w:t>
+        <w:t>the</w:t>
       </w:r>
       <w:r>
         <w:rPr>
@@ -1293,15 +1291,7 @@
           <w:sz w:val="20"/>
           <w:szCs w:val="20"/>
         </w:rPr>
-        <w:t xml:space="preserve"> Philosophy and Value Theory. Did you know philosophers like Plato, Aristotle, and Aquinas </w:t>
-      </w:r>
-      <w:proofErr w:type="gramStart"/>
-      <w:r>
-        <w:rPr>
-          <w:sz w:val="20"/>
-          <w:szCs w:val="20"/>
-        </w:rPr>
-        <w:t>actually provide</w:t>
+        <w:t xml:space="preserve"> Philosophy and Value Theory. Did you know philosophers like Plato, Aristotle, and Aquinas actually provide</w:t>
       </w:r>
       <w:r>
         <w:rPr>
@@ -1310,7 +1300,6 @@
         </w:rPr>
         <w:t>d</w:t>
       </w:r>
-      <w:proofErr w:type="gramEnd"/>
       <w:r>
         <w:rPr>
           <w:sz w:val="20"/>
@@ -1344,23 +1333,7 @@
           <w:sz w:val="20"/>
           <w:szCs w:val="20"/>
         </w:rPr>
-        <w:t xml:space="preserve">? If we want to decide whether to invest more in taking care of the sick or feeding the hungry purely on an ethical basis, we </w:t>
-      </w:r>
-      <w:proofErr w:type="gramStart"/>
-      <w:r>
-        <w:rPr>
-          <w:sz w:val="20"/>
-          <w:szCs w:val="20"/>
-        </w:rPr>
-        <w:t>actually can</w:t>
-      </w:r>
-      <w:proofErr w:type="gramEnd"/>
-      <w:r>
-        <w:rPr>
-          <w:sz w:val="20"/>
-          <w:szCs w:val="20"/>
-        </w:rPr>
-        <w:t xml:space="preserve">. </w:t>
+        <w:t xml:space="preserve">? If we want to decide whether to invest more in taking care of the sick or feeding the hungry purely on an ethical basis, we actually can. </w:t>
       </w:r>
     </w:p>
     <w:p>

</xml_diff>